<commit_message>
Readme file - added screens
</commit_message>
<xml_diff>
--- a/Readme.docx
+++ b/Readme.docx
@@ -952,17 +952,7 @@
           <w:szCs w:val="24"/>
           <w:lang w:eastAsia="en-AU" w:bidi="ar-SA"/>
         </w:rPr>
-        <w:t>Access-Control-Allow-Origin</w:t>
-      </w:r>
-      <w:r>
-        <w:rPr>
-          <w:rFonts w:ascii="Segoe UI" w:eastAsia="Times New Roman" w:hAnsi="Segoe UI" w:cs="Segoe UI"/>
-          <w:color w:val="24292E"/>
-          <w:sz w:val="24"/>
-          <w:szCs w:val="24"/>
-          <w:lang w:eastAsia="en-AU" w:bidi="ar-SA"/>
-        </w:rPr>
-        <w:t xml:space="preserve"> in </w:t>
+        <w:t xml:space="preserve">Access-Control-Allow-Origin in </w:t>
       </w:r>
       <w:proofErr w:type="spellStart"/>
       <w:r>
@@ -1475,15 +1465,27 @@
           <w:lang w:eastAsia="en-AU" w:bidi="ar-SA"/>
         </w:rPr>
       </w:pPr>
-      <w:r>
-        <w:rPr>
-          <w:rFonts w:ascii="Segoe UI" w:eastAsia="Times New Roman" w:hAnsi="Segoe UI" w:cs="Segoe UI"/>
-          <w:color w:val="24292E"/>
-          <w:sz w:val="24"/>
-          <w:szCs w:val="24"/>
-          <w:lang w:eastAsia="en-AU" w:bidi="ar-SA"/>
-        </w:rPr>
-        <w:t>TermsInMonths = (</w:t>
+      <w:proofErr w:type="spellStart"/>
+      <w:r>
+        <w:rPr>
+          <w:rFonts w:ascii="Segoe UI" w:eastAsia="Times New Roman" w:hAnsi="Segoe UI" w:cs="Segoe UI"/>
+          <w:color w:val="24292E"/>
+          <w:sz w:val="24"/>
+          <w:szCs w:val="24"/>
+          <w:lang w:eastAsia="en-AU" w:bidi="ar-SA"/>
+        </w:rPr>
+        <w:t>TermsInMonths</w:t>
+      </w:r>
+      <w:proofErr w:type="spellEnd"/>
+      <w:r>
+        <w:rPr>
+          <w:rFonts w:ascii="Segoe UI" w:eastAsia="Times New Roman" w:hAnsi="Segoe UI" w:cs="Segoe UI"/>
+          <w:color w:val="24292E"/>
+          <w:sz w:val="24"/>
+          <w:szCs w:val="24"/>
+          <w:lang w:eastAsia="en-AU" w:bidi="ar-SA"/>
+        </w:rPr>
+        <w:t xml:space="preserve"> = (</w:t>
       </w:r>
       <w:proofErr w:type="spellStart"/>
       <w:proofErr w:type="gramStart"/>
@@ -1647,27 +1649,7 @@
           <w:szCs w:val="24"/>
           <w:lang w:eastAsia="en-AU" w:bidi="ar-SA"/>
         </w:rPr>
-        <w:t>Filter</w:t>
-      </w:r>
-      <w:r>
-        <w:rPr>
-          <w:rFonts w:ascii="Segoe UI" w:eastAsia="Times New Roman" w:hAnsi="Segoe UI" w:cs="Segoe UI"/>
-          <w:color w:val="24292E"/>
-          <w:sz w:val="24"/>
-          <w:szCs w:val="24"/>
-          <w:lang w:eastAsia="en-AU" w:bidi="ar-SA"/>
-        </w:rPr>
-        <w:t>ed</w:t>
-      </w:r>
-      <w:r>
-        <w:rPr>
-          <w:rFonts w:ascii="Segoe UI" w:eastAsia="Times New Roman" w:hAnsi="Segoe UI" w:cs="Segoe UI"/>
-          <w:color w:val="24292E"/>
-          <w:sz w:val="24"/>
-          <w:szCs w:val="24"/>
-          <w:lang w:eastAsia="en-AU" w:bidi="ar-SA"/>
-        </w:rPr>
-        <w:t xml:space="preserve"> only the active mortgages where </w:t>
+        <w:t xml:space="preserve">Filtered only the active mortgages where </w:t>
       </w:r>
       <w:proofErr w:type="spellStart"/>
       <w:r>
@@ -2228,8 +2210,6 @@
         </w:rPr>
         <w:t>refactored</w:t>
       </w:r>
-      <w:bookmarkStart w:id="0" w:name="_GoBack"/>
-      <w:bookmarkEnd w:id="0"/>
       <w:r>
         <w:rPr>
           <w:rFonts w:ascii="Segoe UI" w:eastAsia="Times New Roman" w:hAnsi="Segoe UI" w:cs="Segoe UI"/>
@@ -3055,17 +3035,7 @@
           <w:szCs w:val="24"/>
           <w:lang w:eastAsia="en-AU" w:bidi="ar-SA"/>
         </w:rPr>
-        <w:t xml:space="preserve"> – v4.0 </w:t>
-      </w:r>
-      <w:r>
-        <w:rPr>
-          <w:rFonts w:ascii="Segoe UI" w:eastAsia="Times New Roman" w:hAnsi="Segoe UI" w:cs="Segoe UI"/>
-          <w:color w:val="24292E"/>
-          <w:sz w:val="24"/>
-          <w:szCs w:val="24"/>
-          <w:lang w:eastAsia="en-AU" w:bidi="ar-SA"/>
-        </w:rPr>
-        <w:t>(Runtime version)</w:t>
+        <w:t xml:space="preserve"> – v4.0 (Runtime version)</w:t>
       </w:r>
     </w:p>
     <w:p>
@@ -3102,7 +3072,165 @@
         <w:t xml:space="preserve"> – V4.0 (Runtime version)</w:t>
       </w:r>
     </w:p>
+    <w:p>
+      <w:pPr>
+        <w:spacing w:after="240" w:line="240" w:lineRule="auto"/>
+        <w:rPr>
+          <w:rFonts w:ascii="Segoe UI" w:eastAsia="Times New Roman" w:hAnsi="Segoe UI" w:cs="Segoe UI"/>
+          <w:color w:val="24292E"/>
+          <w:sz w:val="24"/>
+          <w:szCs w:val="24"/>
+          <w:lang w:eastAsia="en-AU" w:bidi="ar-SA"/>
+        </w:rPr>
+      </w:pPr>
+    </w:p>
+    <w:p>
+      <w:pPr>
+        <w:pBdr>
+          <w:bottom w:val="single" w:sz="6" w:space="4" w:color="EAECEF"/>
+        </w:pBdr>
+        <w:spacing w:before="360" w:after="240" w:line="240" w:lineRule="auto"/>
+        <w:outlineLvl w:val="1"/>
+        <w:rPr>
+          <w:rFonts w:ascii="Segoe UI" w:eastAsia="Times New Roman" w:hAnsi="Segoe UI" w:cs="Segoe UI"/>
+          <w:b/>
+          <w:bCs/>
+          <w:color w:val="24292E"/>
+          <w:sz w:val="36"/>
+          <w:szCs w:val="36"/>
+          <w:lang w:eastAsia="en-AU" w:bidi="ar-SA"/>
+        </w:rPr>
+      </w:pPr>
+      <w:r>
+        <w:rPr>
+          <w:rFonts w:ascii="Segoe UI" w:eastAsia="Times New Roman" w:hAnsi="Segoe UI" w:cs="Segoe UI"/>
+          <w:b/>
+          <w:bCs/>
+          <w:color w:val="24292E"/>
+          <w:sz w:val="36"/>
+          <w:szCs w:val="36"/>
+          <w:lang w:eastAsia="en-AU" w:bidi="ar-SA"/>
+        </w:rPr>
+        <w:t>Screen UI</w:t>
+      </w:r>
+    </w:p>
+    <w:p>
+      <w:r>
+        <w:rPr>
+          <w:noProof/>
+        </w:rPr>
+        <w:lastRenderedPageBreak/>
+        <w:drawing>
+          <wp:inline distT="0" distB="0" distL="0" distR="0" wp14:anchorId="3F618130" wp14:editId="710B28B0">
+            <wp:extent cx="5731510" cy="2080895"/>
+            <wp:effectExtent l="0" t="0" r="2540" b="0"/>
+            <wp:docPr id="1" name="Picture 1"/>
+            <wp:cNvGraphicFramePr>
+              <a:graphicFrameLocks xmlns:a="http://schemas.openxmlformats.org/drawingml/2006/main" noChangeAspect="1"/>
+            </wp:cNvGraphicFramePr>
+            <a:graphic xmlns:a="http://schemas.openxmlformats.org/drawingml/2006/main">
+              <a:graphicData uri="http://schemas.openxmlformats.org/drawingml/2006/picture">
+                <pic:pic xmlns:pic="http://schemas.openxmlformats.org/drawingml/2006/picture">
+                  <pic:nvPicPr>
+                    <pic:cNvPr id="1" name="CalcScreen.JPG"/>
+                    <pic:cNvPicPr/>
+                  </pic:nvPicPr>
+                  <pic:blipFill>
+                    <a:blip r:embed="rId9" cstate="print">
+                      <a:extLst>
+                        <a:ext uri="{28A0092B-C50C-407E-A947-70E740481C1C}">
+                          <a14:useLocalDpi xmlns:a14="http://schemas.microsoft.com/office/drawing/2010/main" val="0"/>
+                        </a:ext>
+                      </a:extLst>
+                    </a:blip>
+                    <a:stretch>
+                      <a:fillRect/>
+                    </a:stretch>
+                  </pic:blipFill>
+                  <pic:spPr>
+                    <a:xfrm>
+                      <a:off x="0" y="0"/>
+                      <a:ext cx="5731510" cy="2080895"/>
+                    </a:xfrm>
+                    <a:prstGeom prst="rect">
+                      <a:avLst/>
+                    </a:prstGeom>
+                  </pic:spPr>
+                </pic:pic>
+              </a:graphicData>
+            </a:graphic>
+          </wp:inline>
+        </w:drawing>
+      </w:r>
+    </w:p>
     <w:p/>
+    <w:p>
+      <w:r>
+        <w:t xml:space="preserve">Assembly Meta data information gathered for the MortgageData.dll using </w:t>
+      </w:r>
+      <w:proofErr w:type="spellStart"/>
+      <w:r>
+        <w:t>il</w:t>
+      </w:r>
+      <w:r>
+        <w:t>dasm</w:t>
+      </w:r>
+      <w:proofErr w:type="spellEnd"/>
+      <w:r>
+        <w:t>.</w:t>
+      </w:r>
+      <w:bookmarkStart w:id="0" w:name="_GoBack"/>
+      <w:bookmarkEnd w:id="0"/>
+    </w:p>
+    <w:p/>
+    <w:p>
+      <w:r>
+        <w:rPr>
+          <w:noProof/>
+        </w:rPr>
+        <w:drawing>
+          <wp:inline distT="0" distB="0" distL="0" distR="0" wp14:anchorId="47B2E50E" wp14:editId="6867F657">
+            <wp:extent cx="3954780" cy="5730240"/>
+            <wp:effectExtent l="0" t="0" r="7620" b="3810"/>
+            <wp:docPr id="6" name="Picture 6"/>
+            <wp:cNvGraphicFramePr>
+              <a:graphicFrameLocks xmlns:a="http://schemas.openxmlformats.org/drawingml/2006/main" noChangeAspect="1"/>
+            </wp:cNvGraphicFramePr>
+            <a:graphic xmlns:a="http://schemas.openxmlformats.org/drawingml/2006/main">
+              <a:graphicData uri="http://schemas.openxmlformats.org/drawingml/2006/picture">
+                <pic:pic xmlns:pic="http://schemas.openxmlformats.org/drawingml/2006/picture">
+                  <pic:nvPicPr>
+                    <pic:cNvPr id="6" name="Ildasm-screen.JPG"/>
+                    <pic:cNvPicPr/>
+                  </pic:nvPicPr>
+                  <pic:blipFill>
+                    <a:blip r:embed="rId10">
+                      <a:extLst>
+                        <a:ext uri="{28A0092B-C50C-407E-A947-70E740481C1C}">
+                          <a14:useLocalDpi xmlns:a14="http://schemas.microsoft.com/office/drawing/2010/main" val="0"/>
+                        </a:ext>
+                      </a:extLst>
+                    </a:blip>
+                    <a:stretch>
+                      <a:fillRect/>
+                    </a:stretch>
+                  </pic:blipFill>
+                  <pic:spPr>
+                    <a:xfrm>
+                      <a:off x="0" y="0"/>
+                      <a:ext cx="3954780" cy="5730240"/>
+                    </a:xfrm>
+                    <a:prstGeom prst="rect">
+                      <a:avLst/>
+                    </a:prstGeom>
+                  </pic:spPr>
+                </pic:pic>
+              </a:graphicData>
+            </a:graphic>
+          </wp:inline>
+        </w:drawing>
+      </w:r>
+    </w:p>
     <w:sectPr>
       <w:pgSz w:w="11906" w:h="16838"/>
       <w:pgMar w:top="1440" w:right="1440" w:bottom="1440" w:left="1440" w:header="708" w:footer="708" w:gutter="0"/>

</xml_diff>